<commit_message>
actualización requisitos para el D03
</commit_message>
<xml_diff>
--- a/reports/Student #5/05 - Requirements - Student #5.docx
+++ b/reports/Student #5/05 - Requirements - Student #5.docx
@@ -525,6 +525,7 @@
                   </w:rPr>
                   <w:t xml:space="preserve">, </w:t>
                 </w:r>
+                <w:proofErr w:type="spellStart"/>
                 <w:r>
                   <w:rPr>
                     <w:rFonts w:asciiTheme="majorHAnsi" w:hAnsiTheme="majorHAnsi" w:cstheme="majorHAnsi"/>
@@ -537,6 +538,7 @@
                   </w:rPr>
                   <w:t>,Operator</w:t>
                 </w:r>
+                <w:proofErr w:type="spellEnd"/>
                 <w:r>
                   <w:rPr>
                     <w:rFonts w:asciiTheme="majorHAnsi" w:hAnsiTheme="majorHAnsi" w:cstheme="majorHAnsi"/>
@@ -2199,7 +2201,13 @@
         </w:sdtPr>
         <w:sdtContent>
           <w:r>
-            <w:t xml:space="preserve">    </w:t>
+            <w:t xml:space="preserve"> </w:t>
+          </w:r>
+          <w:r>
+            <w:t xml:space="preserve"> X </w:t>
+          </w:r>
+          <w:r>
+            <w:t xml:space="preserve">  </w:t>
           </w:r>
         </w:sdtContent>
       </w:sdt>
@@ -2288,7 +2296,13 @@
         </w:sdtPr>
         <w:sdtContent>
           <w:r>
-            <w:t xml:space="preserve">    </w:t>
+            <w:t xml:space="preserve">  </w:t>
+          </w:r>
+          <w:r>
+            <w:t xml:space="preserve">X </w:t>
+          </w:r>
+          <w:r>
+            <w:t xml:space="preserve">  </w:t>
           </w:r>
         </w:sdtContent>
       </w:sdt>
@@ -2399,7 +2413,13 @@
         </w:sdtPr>
         <w:sdtContent>
           <w:r>
-            <w:t xml:space="preserve">    </w:t>
+            <w:t xml:space="preserve">  </w:t>
+          </w:r>
+          <w:r>
+            <w:t xml:space="preserve">X </w:t>
+          </w:r>
+          <w:r>
+            <w:t xml:space="preserve">  </w:t>
           </w:r>
         </w:sdtContent>
       </w:sdt>
@@ -9144,12 +9164,14 @@
     <w:rsid w:val="001476FF"/>
     <w:rsid w:val="001942D6"/>
     <w:rsid w:val="001B7228"/>
+    <w:rsid w:val="001C6814"/>
     <w:rsid w:val="001F6D99"/>
     <w:rsid w:val="00223171"/>
     <w:rsid w:val="00311D70"/>
     <w:rsid w:val="00313B58"/>
     <w:rsid w:val="00362E40"/>
     <w:rsid w:val="003936CA"/>
+    <w:rsid w:val="003A1FB4"/>
     <w:rsid w:val="003F3911"/>
     <w:rsid w:val="004D7778"/>
     <w:rsid w:val="00635F6F"/>

</xml_diff>